<commit_message>
release: Update diagrams for third delivery of the work
</commit_message>
<xml_diff>
--- a/docs/apsTP-Modelo-Parte-1.docx
+++ b/docs/apsTP-Modelo-Parte-1.docx
@@ -5789,7 +5789,7 @@
           <w:szCs w:val="24"/>
         </w:rPr>
         <w:drawing>
-          <wp:anchor behindDoc="0" distT="0" distB="0" distL="0" distR="0" simplePos="0" locked="0" layoutInCell="0" allowOverlap="1" relativeHeight="4">
+          <wp:anchor behindDoc="0" distT="0" distB="0" distL="0" distR="0" simplePos="0" locked="0" layoutInCell="0" allowOverlap="1" relativeHeight="3">
             <wp:simplePos x="0" y="0"/>
             <wp:positionH relativeFrom="column">
               <wp:align>center</wp:align>
@@ -6661,7 +6661,7 @@
           <w:szCs w:val="24"/>
         </w:rPr>
         <w:drawing>
-          <wp:anchor behindDoc="0" distT="0" distB="0" distL="0" distR="0" simplePos="0" locked="0" layoutInCell="0" allowOverlap="1" relativeHeight="3">
+          <wp:anchor behindDoc="0" distT="0" distB="0" distL="0" distR="0" simplePos="0" locked="0" layoutInCell="0" allowOverlap="1" relativeHeight="8">
             <wp:simplePos x="0" y="0"/>
             <wp:positionH relativeFrom="column">
               <wp:align>center</wp:align>
@@ -6669,7 +6669,7 @@
             <wp:positionV relativeFrom="paragraph">
               <wp:posOffset>635</wp:posOffset>
             </wp:positionV>
-            <wp:extent cx="6480810" cy="8622030"/>
+            <wp:extent cx="7551420" cy="8323580"/>
             <wp:effectExtent l="0" t="0" r="0" b="0"/>
             <wp:wrapSquare wrapText="largest"/>
             <wp:docPr id="3" name="Image6" descr=""/>
@@ -6694,7 +6694,7 @@
                   <pic:spPr bwMode="auto">
                     <a:xfrm>
                       <a:off x="0" y="0"/>
-                      <a:ext cx="6480810" cy="8622030"/>
+                      <a:ext cx="7551420" cy="8323580"/>
                     </a:xfrm>
                     <a:prstGeom prst="rect">
                       <a:avLst/>
@@ -6755,6 +6755,23 @@
       </w:pPr>
       <w:r>
         <w:rPr>
+          <w:sz w:val="24"/>
+          <w:szCs w:val="24"/>
+        </w:rPr>
+      </w:r>
+    </w:p>
+    <w:p>
+      <w:pPr>
+        <w:pStyle w:val="Normal"/>
+        <w:spacing w:lineRule="auto" w:line="247" w:before="0" w:after="0"/>
+        <w:jc w:val="both"/>
+        <w:rPr>
+          <w:sz w:val="24"/>
+          <w:szCs w:val="24"/>
+        </w:rPr>
+      </w:pPr>
+      <w:r>
+        <w:rPr>
           <w:rFonts w:cs="Arial" w:ascii="Arial" w:hAnsi="Arial"/>
           <w:b/>
           <w:bCs/>
@@ -6781,7 +6798,7 @@
           <w:szCs w:val="24"/>
         </w:rPr>
         <w:drawing>
-          <wp:anchor behindDoc="0" distT="0" distB="0" distL="0" distR="0" simplePos="0" locked="0" layoutInCell="0" allowOverlap="1" relativeHeight="6">
+          <wp:anchor behindDoc="0" distT="0" distB="0" distL="0" distR="0" simplePos="0" locked="0" layoutInCell="0" allowOverlap="1" relativeHeight="7">
             <wp:simplePos x="0" y="0"/>
             <wp:positionH relativeFrom="column">
               <wp:align>center</wp:align>
@@ -7321,7 +7338,7 @@
           <w:szCs w:val="24"/>
         </w:rPr>
         <w:drawing>
-          <wp:anchor behindDoc="0" distT="0" distB="0" distL="0" distR="0" simplePos="0" locked="0" layoutInCell="0" allowOverlap="1" relativeHeight="7">
+          <wp:anchor behindDoc="0" distT="0" distB="0" distL="0" distR="0" simplePos="0" locked="0" layoutInCell="0" allowOverlap="1" relativeHeight="5">
             <wp:simplePos x="0" y="0"/>
             <wp:positionH relativeFrom="column">
               <wp:align>center</wp:align>
@@ -7690,7 +7707,7 @@
           <w:szCs w:val="24"/>
         </w:rPr>
         <w:drawing>
-          <wp:anchor behindDoc="0" distT="0" distB="0" distL="0" distR="0" simplePos="0" locked="0" layoutInCell="0" allowOverlap="1" relativeHeight="5">
+          <wp:anchor behindDoc="0" distT="0" distB="0" distL="0" distR="0" simplePos="0" locked="0" layoutInCell="0" allowOverlap="1" relativeHeight="4">
             <wp:simplePos x="0" y="0"/>
             <wp:positionH relativeFrom="column">
               <wp:align>center</wp:align>
@@ -8288,7 +8305,7 @@
           <w:szCs w:val="24"/>
         </w:rPr>
         <w:drawing>
-          <wp:anchor behindDoc="0" distT="0" distB="0" distL="0" distR="0" simplePos="0" locked="0" layoutInCell="0" allowOverlap="1" relativeHeight="8">
+          <wp:anchor behindDoc="0" distT="0" distB="0" distL="0" distR="0" simplePos="0" locked="0" layoutInCell="0" allowOverlap="1" relativeHeight="6">
             <wp:simplePos x="0" y="0"/>
             <wp:positionH relativeFrom="column">
               <wp:align>center</wp:align>

</xml_diff>